<commit_message>
deel van financien templates
</commit_message>
<xml_diff>
--- a/1L. Use-case template/financien_templates.docx
+++ b/1L. Use-case template/financien_templates.docx
@@ -419,12 +419,1381 @@
               </w:rPr>
               <w:t>De medewerker is ingelogd.</w:t>
             </w:r>
+          </w:p>
+        </w:tc>
+      </w:tr>
+    </w:tbl>
+    <w:p>
+      <w:pPr>
+        <w:pStyle w:val="Geenafstand"/>
+      </w:pPr>
+    </w:p>
+    <w:p>
+      <w:pPr>
+        <w:pStyle w:val="Geenafstand"/>
+      </w:pPr>
+    </w:p>
+    <w:p>
+      <w:pPr>
+        <w:pStyle w:val="Geenafstand"/>
+      </w:pPr>
+    </w:p>
+    <w:tbl>
+      <w:tblPr>
+        <w:tblStyle w:val="Tabelraster"/>
+        <w:tblW w:w="0" w:type="auto"/>
+        <w:tblLook w:val="04A0" w:firstRow="1" w:lastRow="0" w:firstColumn="1" w:lastColumn="0" w:noHBand="0" w:noVBand="1"/>
+      </w:tblPr>
+      <w:tblGrid>
+        <w:gridCol w:w="2547"/>
+        <w:gridCol w:w="6515"/>
+      </w:tblGrid>
+      <w:tr>
+        <w:tc>
+          <w:tcPr>
+            <w:tcW w:w="2547" w:type="dxa"/>
+          </w:tcPr>
+          <w:p>
+            <w:pPr>
+              <w:pStyle w:val="Geenafstand"/>
+              <w:rPr>
+                <w:rFonts w:ascii="Arial" w:hAnsi="Arial" w:cs="Arial"/>
+                <w:sz w:val="24"/>
+                <w:szCs w:val="24"/>
+              </w:rPr>
+            </w:pPr>
+            <w:r>
+              <w:rPr>
+                <w:rFonts w:ascii="Arial" w:hAnsi="Arial" w:cs="Arial"/>
+                <w:sz w:val="24"/>
+                <w:szCs w:val="24"/>
+              </w:rPr>
+              <w:t>Naam</w:t>
+            </w:r>
+          </w:p>
+        </w:tc>
+        <w:tc>
+          <w:tcPr>
+            <w:tcW w:w="6515" w:type="dxa"/>
+          </w:tcPr>
+          <w:p>
+            <w:pPr>
+              <w:pStyle w:val="Geenafstand"/>
+              <w:rPr>
+                <w:rFonts w:ascii="Arial" w:hAnsi="Arial" w:cs="Arial"/>
+                <w:sz w:val="24"/>
+                <w:szCs w:val="24"/>
+              </w:rPr>
+            </w:pPr>
+            <w:r>
+              <w:rPr>
+                <w:rFonts w:ascii="Arial" w:hAnsi="Arial" w:cs="Arial"/>
+                <w:sz w:val="24"/>
+                <w:szCs w:val="24"/>
+              </w:rPr>
+              <w:t>Lezen van een klant</w:t>
+            </w:r>
+          </w:p>
+        </w:tc>
+      </w:tr>
+      <w:tr>
+        <w:tc>
+          <w:tcPr>
+            <w:tcW w:w="2547" w:type="dxa"/>
+          </w:tcPr>
+          <w:p>
+            <w:pPr>
+              <w:pStyle w:val="Geenafstand"/>
+              <w:rPr>
+                <w:rFonts w:ascii="Arial" w:hAnsi="Arial" w:cs="Arial"/>
+                <w:sz w:val="24"/>
+                <w:szCs w:val="24"/>
+              </w:rPr>
+            </w:pPr>
+            <w:r>
+              <w:rPr>
+                <w:rFonts w:ascii="Arial" w:hAnsi="Arial" w:cs="Arial"/>
+                <w:sz w:val="24"/>
+                <w:szCs w:val="24"/>
+              </w:rPr>
+              <w:t>Versie</w:t>
+            </w:r>
+          </w:p>
+        </w:tc>
+        <w:tc>
+          <w:tcPr>
+            <w:tcW w:w="6515" w:type="dxa"/>
+          </w:tcPr>
+          <w:p>
+            <w:pPr>
+              <w:pStyle w:val="Geenafstand"/>
+              <w:rPr>
+                <w:rFonts w:ascii="Arial" w:hAnsi="Arial" w:cs="Arial"/>
+                <w:sz w:val="24"/>
+                <w:szCs w:val="24"/>
+              </w:rPr>
+            </w:pPr>
+            <w:r>
+              <w:rPr>
+                <w:rFonts w:ascii="Arial" w:hAnsi="Arial" w:cs="Arial"/>
+                <w:sz w:val="24"/>
+                <w:szCs w:val="24"/>
+              </w:rPr>
+              <w:t>1.0</w:t>
+            </w:r>
+          </w:p>
+        </w:tc>
+      </w:tr>
+      <w:tr>
+        <w:tc>
+          <w:tcPr>
+            <w:tcW w:w="2547" w:type="dxa"/>
+          </w:tcPr>
+          <w:p>
+            <w:pPr>
+              <w:pStyle w:val="Geenafstand"/>
+              <w:rPr>
+                <w:rFonts w:ascii="Arial" w:hAnsi="Arial" w:cs="Arial"/>
+                <w:sz w:val="24"/>
+                <w:szCs w:val="24"/>
+              </w:rPr>
+            </w:pPr>
+            <w:r>
+              <w:rPr>
+                <w:rFonts w:ascii="Arial" w:hAnsi="Arial" w:cs="Arial"/>
+                <w:sz w:val="24"/>
+                <w:szCs w:val="24"/>
+              </w:rPr>
+              <w:t>Actor</w:t>
+            </w:r>
+          </w:p>
+        </w:tc>
+        <w:tc>
+          <w:tcPr>
+            <w:tcW w:w="6515" w:type="dxa"/>
+          </w:tcPr>
+          <w:p>
+            <w:pPr>
+              <w:pStyle w:val="Geenafstand"/>
+              <w:rPr>
+                <w:rFonts w:ascii="Arial" w:hAnsi="Arial" w:cs="Arial"/>
+                <w:sz w:val="24"/>
+                <w:szCs w:val="24"/>
+              </w:rPr>
+            </w:pPr>
+            <w:r>
+              <w:rPr>
+                <w:rFonts w:ascii="Arial" w:hAnsi="Arial" w:cs="Arial"/>
+                <w:sz w:val="24"/>
+                <w:szCs w:val="24"/>
+              </w:rPr>
+              <w:t xml:space="preserve">Database, </w:t>
+            </w:r>
+            <w:r>
+              <w:rPr>
+                <w:rFonts w:ascii="Arial" w:hAnsi="Arial" w:cs="Arial"/>
+                <w:sz w:val="24"/>
+                <w:szCs w:val="24"/>
+              </w:rPr>
+              <w:t>Financiën medewerker</w:t>
+            </w:r>
+          </w:p>
+        </w:tc>
+      </w:tr>
+      <w:tr>
+        <w:tc>
+          <w:tcPr>
+            <w:tcW w:w="2547" w:type="dxa"/>
+          </w:tcPr>
+          <w:p>
+            <w:pPr>
+              <w:pStyle w:val="Geenafstand"/>
+              <w:rPr>
+                <w:rFonts w:ascii="Arial" w:hAnsi="Arial" w:cs="Arial"/>
+                <w:sz w:val="24"/>
+                <w:szCs w:val="24"/>
+              </w:rPr>
+            </w:pPr>
+            <w:r>
+              <w:rPr>
+                <w:rFonts w:ascii="Arial" w:hAnsi="Arial" w:cs="Arial"/>
+                <w:sz w:val="24"/>
+                <w:szCs w:val="24"/>
+              </w:rPr>
+              <w:t>Preconditie</w:t>
+            </w:r>
+          </w:p>
+        </w:tc>
+        <w:tc>
+          <w:tcPr>
+            <w:tcW w:w="6515" w:type="dxa"/>
+          </w:tcPr>
+          <w:p>
+            <w:pPr>
+              <w:pStyle w:val="Geenafstand"/>
+              <w:rPr>
+                <w:rFonts w:ascii="Arial" w:hAnsi="Arial" w:cs="Arial"/>
+                <w:sz w:val="24"/>
+                <w:szCs w:val="24"/>
+              </w:rPr>
+            </w:pPr>
+            <w:r>
+              <w:rPr>
+                <w:rFonts w:ascii="Arial" w:hAnsi="Arial" w:cs="Arial"/>
+                <w:sz w:val="24"/>
+                <w:szCs w:val="24"/>
+              </w:rPr>
+              <w:t xml:space="preserve">Financiën medewerker moet </w:t>
+            </w:r>
+            <w:r>
+              <w:rPr>
+                <w:rFonts w:ascii="Arial" w:hAnsi="Arial" w:cs="Arial"/>
+                <w:sz w:val="24"/>
+                <w:szCs w:val="24"/>
+              </w:rPr>
+              <w:t>ingelogd zijn en op het scherm van alle klanten zitten.</w:t>
+            </w:r>
+          </w:p>
+        </w:tc>
+      </w:tr>
+      <w:tr>
+        <w:tc>
+          <w:tcPr>
+            <w:tcW w:w="2547" w:type="dxa"/>
+          </w:tcPr>
+          <w:p>
+            <w:pPr>
+              <w:pStyle w:val="Geenafstand"/>
+              <w:rPr>
+                <w:rFonts w:ascii="Arial" w:hAnsi="Arial" w:cs="Arial"/>
+                <w:sz w:val="24"/>
+                <w:szCs w:val="24"/>
+              </w:rPr>
+            </w:pPr>
+            <w:r>
+              <w:rPr>
+                <w:rFonts w:ascii="Arial" w:hAnsi="Arial" w:cs="Arial"/>
+                <w:sz w:val="24"/>
+                <w:szCs w:val="24"/>
+              </w:rPr>
+              <w:t>Beschrijving</w:t>
+            </w:r>
+          </w:p>
+        </w:tc>
+        <w:tc>
+          <w:tcPr>
+            <w:tcW w:w="6515" w:type="dxa"/>
+          </w:tcPr>
+          <w:p>
+            <w:pPr>
+              <w:pStyle w:val="Geenafstand"/>
+              <w:rPr>
+                <w:rFonts w:ascii="Arial" w:hAnsi="Arial" w:cs="Arial"/>
+                <w:sz w:val="24"/>
+                <w:szCs w:val="24"/>
+              </w:rPr>
+            </w:pPr>
+            <w:r>
+              <w:rPr>
+                <w:rFonts w:ascii="Arial" w:hAnsi="Arial" w:cs="Arial"/>
+                <w:sz w:val="24"/>
+                <w:szCs w:val="24"/>
+              </w:rPr>
+              <w:t>De medewerker krijgt een lijst met klanten voor zich en de klanten met een actief project staan bovenaan. En de klanten met een betalingsachterstand staat in het rood.</w:t>
+            </w:r>
+          </w:p>
+          <w:p>
+            <w:pPr>
+              <w:pStyle w:val="Geenafstand"/>
+              <w:rPr>
+                <w:rFonts w:ascii="Arial" w:hAnsi="Arial" w:cs="Arial"/>
+                <w:sz w:val="24"/>
+                <w:szCs w:val="24"/>
+              </w:rPr>
+            </w:pPr>
+            <w:r>
+              <w:rPr>
+                <w:rFonts w:ascii="Arial" w:hAnsi="Arial" w:cs="Arial"/>
+                <w:sz w:val="24"/>
+                <w:szCs w:val="24"/>
+              </w:rPr>
+              <w:t>De medewerker kan in de zoekbalk de naam van de klant intypen waar ze informatie van willen. Als de klant er staat moet de medewerker op de informatie knop drukken dan gaat hij naar de pagina van de geselecteerde klant waar alle informatie over de klant staat.</w:t>
+            </w:r>
+          </w:p>
+          <w:p>
+            <w:pPr>
+              <w:pStyle w:val="Geenafstand"/>
+              <w:rPr>
+                <w:rFonts w:ascii="Arial" w:hAnsi="Arial" w:cs="Arial"/>
+                <w:sz w:val="24"/>
+                <w:szCs w:val="24"/>
+              </w:rPr>
+            </w:pPr>
+          </w:p>
+        </w:tc>
+      </w:tr>
+      <w:tr>
+        <w:tc>
+          <w:tcPr>
+            <w:tcW w:w="2547" w:type="dxa"/>
+          </w:tcPr>
+          <w:p>
+            <w:pPr>
+              <w:pStyle w:val="Geenafstand"/>
+              <w:rPr>
+                <w:rFonts w:ascii="Arial" w:hAnsi="Arial" w:cs="Arial"/>
+                <w:sz w:val="24"/>
+                <w:szCs w:val="24"/>
+              </w:rPr>
+            </w:pPr>
+            <w:r>
+              <w:rPr>
+                <w:rFonts w:ascii="Arial" w:hAnsi="Arial" w:cs="Arial"/>
+                <w:sz w:val="24"/>
+                <w:szCs w:val="24"/>
+              </w:rPr>
+              <w:t>Uitzonderingen</w:t>
+            </w:r>
+          </w:p>
+        </w:tc>
+        <w:tc>
+          <w:tcPr>
+            <w:tcW w:w="6515" w:type="dxa"/>
+          </w:tcPr>
+          <w:p>
+            <w:pPr>
+              <w:pStyle w:val="Geenafstand"/>
+              <w:rPr>
+                <w:rFonts w:ascii="Arial" w:hAnsi="Arial" w:cs="Arial"/>
+                <w:sz w:val="24"/>
+                <w:szCs w:val="24"/>
+              </w:rPr>
+            </w:pPr>
+            <w:r>
+              <w:rPr>
+                <w:rFonts w:ascii="Arial" w:hAnsi="Arial" w:cs="Arial"/>
+                <w:sz w:val="24"/>
+                <w:szCs w:val="24"/>
+              </w:rPr>
+              <w:t>Als de klant nog niet aangemaakt is kan de medewerker de klant niet in de lijst vinden.</w:t>
+            </w:r>
+          </w:p>
+        </w:tc>
+      </w:tr>
+      <w:tr>
+        <w:tc>
+          <w:tcPr>
+            <w:tcW w:w="2547" w:type="dxa"/>
+          </w:tcPr>
+          <w:p>
+            <w:pPr>
+              <w:pStyle w:val="Geenafstand"/>
+              <w:rPr>
+                <w:rFonts w:ascii="Arial" w:hAnsi="Arial" w:cs="Arial"/>
+                <w:sz w:val="24"/>
+                <w:szCs w:val="24"/>
+              </w:rPr>
+            </w:pPr>
+            <w:r>
+              <w:rPr>
+                <w:rFonts w:ascii="Arial" w:hAnsi="Arial" w:cs="Arial"/>
+                <w:sz w:val="24"/>
+                <w:szCs w:val="24"/>
+              </w:rPr>
+              <w:t>Niet-functionele eisen</w:t>
+            </w:r>
+          </w:p>
+        </w:tc>
+        <w:tc>
+          <w:tcPr>
+            <w:tcW w:w="6515" w:type="dxa"/>
+          </w:tcPr>
+          <w:p>
+            <w:pPr>
+              <w:pStyle w:val="Geenafstand"/>
+              <w:rPr>
+                <w:rFonts w:ascii="Arial" w:hAnsi="Arial" w:cs="Arial"/>
+                <w:sz w:val="24"/>
+                <w:szCs w:val="24"/>
+              </w:rPr>
+            </w:pPr>
+          </w:p>
+        </w:tc>
+      </w:tr>
+      <w:tr>
+        <w:tc>
+          <w:tcPr>
+            <w:tcW w:w="2547" w:type="dxa"/>
+          </w:tcPr>
+          <w:p>
+            <w:pPr>
+              <w:pStyle w:val="Geenafstand"/>
+              <w:rPr>
+                <w:rFonts w:ascii="Arial" w:hAnsi="Arial" w:cs="Arial"/>
+                <w:sz w:val="24"/>
+                <w:szCs w:val="24"/>
+              </w:rPr>
+            </w:pPr>
+            <w:r>
+              <w:rPr>
+                <w:rFonts w:ascii="Arial" w:hAnsi="Arial" w:cs="Arial"/>
+                <w:sz w:val="24"/>
+                <w:szCs w:val="24"/>
+              </w:rPr>
+              <w:t>Postconditie</w:t>
+            </w:r>
+          </w:p>
+        </w:tc>
+        <w:tc>
+          <w:tcPr>
+            <w:tcW w:w="6515" w:type="dxa"/>
+          </w:tcPr>
+          <w:p>
+            <w:pPr>
+              <w:pStyle w:val="Geenafstand"/>
+              <w:rPr>
+                <w:rFonts w:ascii="Arial" w:hAnsi="Arial" w:cs="Arial"/>
+                <w:sz w:val="24"/>
+                <w:szCs w:val="24"/>
+              </w:rPr>
+            </w:pPr>
+            <w:r>
+              <w:rPr>
+                <w:rFonts w:ascii="Arial" w:hAnsi="Arial" w:cs="Arial"/>
+                <w:sz w:val="24"/>
+                <w:szCs w:val="24"/>
+              </w:rPr>
+              <w:t>De medewerker kan de informatie over de klant zien.</w:t>
+            </w:r>
+          </w:p>
+        </w:tc>
+      </w:tr>
+    </w:tbl>
+    <w:p>
+      <w:pPr>
+        <w:pStyle w:val="Geenafstand"/>
+      </w:pPr>
+    </w:p>
+    <w:p>
+      <w:pPr>
+        <w:pStyle w:val="Geenafstand"/>
+      </w:pPr>
+    </w:p>
+    <w:p>
+      <w:pPr>
+        <w:pStyle w:val="Geenafstand"/>
+      </w:pPr>
+    </w:p>
+    <w:p>
+      <w:pPr>
+        <w:pStyle w:val="Geenafstand"/>
+      </w:pPr>
+    </w:p>
+    <w:p>
+      <w:pPr>
+        <w:pStyle w:val="Geenafstand"/>
+      </w:pPr>
+    </w:p>
+    <w:p>
+      <w:pPr>
+        <w:pStyle w:val="Geenafstand"/>
+      </w:pPr>
+    </w:p>
+    <w:p>
+      <w:pPr>
+        <w:pStyle w:val="Geenafstand"/>
+      </w:pPr>
+    </w:p>
+    <w:p>
+      <w:pPr>
+        <w:pStyle w:val="Geenafstand"/>
+      </w:pPr>
+    </w:p>
+    <w:p>
+      <w:pPr>
+        <w:pStyle w:val="Geenafstand"/>
+      </w:pPr>
+    </w:p>
+    <w:p>
+      <w:pPr>
+        <w:pStyle w:val="Geenafstand"/>
+      </w:pPr>
+    </w:p>
+    <w:p>
+      <w:pPr>
+        <w:pStyle w:val="Geenafstand"/>
+      </w:pPr>
+    </w:p>
+    <w:p>
+      <w:pPr>
+        <w:pStyle w:val="Geenafstand"/>
+      </w:pPr>
+    </w:p>
+    <w:p>
+      <w:pPr>
+        <w:pStyle w:val="Geenafstand"/>
+      </w:pPr>
+    </w:p>
+    <w:tbl>
+      <w:tblPr>
+        <w:tblStyle w:val="Tabelraster"/>
+        <w:tblW w:w="0" w:type="auto"/>
+        <w:tblLook w:val="04A0" w:firstRow="1" w:lastRow="0" w:firstColumn="1" w:lastColumn="0" w:noHBand="0" w:noVBand="1"/>
+      </w:tblPr>
+      <w:tblGrid>
+        <w:gridCol w:w="2547"/>
+        <w:gridCol w:w="6515"/>
+      </w:tblGrid>
+      <w:tr>
+        <w:tc>
+          <w:tcPr>
+            <w:tcW w:w="2547" w:type="dxa"/>
+          </w:tcPr>
+          <w:p>
+            <w:pPr>
+              <w:pStyle w:val="Geenafstand"/>
+              <w:rPr>
+                <w:rFonts w:ascii="Arial" w:hAnsi="Arial" w:cs="Arial"/>
+                <w:sz w:val="24"/>
+                <w:szCs w:val="24"/>
+              </w:rPr>
+            </w:pPr>
+            <w:r>
+              <w:rPr>
+                <w:rFonts w:ascii="Arial" w:hAnsi="Arial" w:cs="Arial"/>
+                <w:sz w:val="24"/>
+                <w:szCs w:val="24"/>
+              </w:rPr>
+              <w:lastRenderedPageBreak/>
+              <w:t>Naam</w:t>
+            </w:r>
+          </w:p>
+        </w:tc>
+        <w:tc>
+          <w:tcPr>
+            <w:tcW w:w="6515" w:type="dxa"/>
+          </w:tcPr>
+          <w:p>
+            <w:pPr>
+              <w:pStyle w:val="Geenafstand"/>
+              <w:rPr>
+                <w:rFonts w:ascii="Arial" w:hAnsi="Arial" w:cs="Arial"/>
+                <w:sz w:val="24"/>
+                <w:szCs w:val="24"/>
+              </w:rPr>
+            </w:pPr>
+            <w:r>
+              <w:rPr>
+                <w:rFonts w:ascii="Arial" w:hAnsi="Arial" w:cs="Arial"/>
+                <w:sz w:val="24"/>
+                <w:szCs w:val="24"/>
+              </w:rPr>
+              <w:t xml:space="preserve">Financiële informatie </w:t>
+            </w:r>
+            <w:proofErr w:type="gramStart"/>
+            <w:r>
+              <w:rPr>
+                <w:rFonts w:ascii="Arial" w:hAnsi="Arial" w:cs="Arial"/>
+                <w:sz w:val="24"/>
+                <w:szCs w:val="24"/>
+              </w:rPr>
+              <w:t>updaten</w:t>
+            </w:r>
+            <w:proofErr w:type="gramEnd"/>
+          </w:p>
+        </w:tc>
+      </w:tr>
+      <w:tr>
+        <w:tc>
+          <w:tcPr>
+            <w:tcW w:w="2547" w:type="dxa"/>
+          </w:tcPr>
+          <w:p>
+            <w:pPr>
+              <w:pStyle w:val="Geenafstand"/>
+              <w:rPr>
+                <w:rFonts w:ascii="Arial" w:hAnsi="Arial" w:cs="Arial"/>
+                <w:sz w:val="24"/>
+                <w:szCs w:val="24"/>
+              </w:rPr>
+            </w:pPr>
+            <w:r>
+              <w:rPr>
+                <w:rFonts w:ascii="Arial" w:hAnsi="Arial" w:cs="Arial"/>
+                <w:sz w:val="24"/>
+                <w:szCs w:val="24"/>
+              </w:rPr>
+              <w:t>Versie</w:t>
+            </w:r>
+          </w:p>
+        </w:tc>
+        <w:tc>
+          <w:tcPr>
+            <w:tcW w:w="6515" w:type="dxa"/>
+          </w:tcPr>
+          <w:p>
+            <w:pPr>
+              <w:pStyle w:val="Geenafstand"/>
+              <w:rPr>
+                <w:rFonts w:ascii="Arial" w:hAnsi="Arial" w:cs="Arial"/>
+                <w:sz w:val="24"/>
+                <w:szCs w:val="24"/>
+              </w:rPr>
+            </w:pPr>
+            <w:r>
+              <w:rPr>
+                <w:rFonts w:ascii="Arial" w:hAnsi="Arial" w:cs="Arial"/>
+                <w:sz w:val="24"/>
+                <w:szCs w:val="24"/>
+              </w:rPr>
+              <w:t>1.0</w:t>
+            </w:r>
+          </w:p>
+        </w:tc>
+      </w:tr>
+      <w:tr>
+        <w:tc>
+          <w:tcPr>
+            <w:tcW w:w="2547" w:type="dxa"/>
+          </w:tcPr>
+          <w:p>
+            <w:pPr>
+              <w:pStyle w:val="Geenafstand"/>
+              <w:rPr>
+                <w:rFonts w:ascii="Arial" w:hAnsi="Arial" w:cs="Arial"/>
+                <w:sz w:val="24"/>
+                <w:szCs w:val="24"/>
+              </w:rPr>
+            </w:pPr>
+            <w:r>
+              <w:rPr>
+                <w:rFonts w:ascii="Arial" w:hAnsi="Arial" w:cs="Arial"/>
+                <w:sz w:val="24"/>
+                <w:szCs w:val="24"/>
+              </w:rPr>
+              <w:t>Actor</w:t>
+            </w:r>
+          </w:p>
+        </w:tc>
+        <w:tc>
+          <w:tcPr>
+            <w:tcW w:w="6515" w:type="dxa"/>
+          </w:tcPr>
+          <w:p>
+            <w:pPr>
+              <w:pStyle w:val="Geenafstand"/>
+              <w:rPr>
+                <w:rFonts w:ascii="Arial" w:hAnsi="Arial" w:cs="Arial"/>
+                <w:sz w:val="24"/>
+                <w:szCs w:val="24"/>
+              </w:rPr>
+            </w:pPr>
+            <w:r>
+              <w:rPr>
+                <w:rFonts w:ascii="Arial" w:hAnsi="Arial" w:cs="Arial"/>
+                <w:sz w:val="24"/>
+                <w:szCs w:val="24"/>
+              </w:rPr>
+              <w:t xml:space="preserve">Database, </w:t>
+            </w:r>
+            <w:r>
+              <w:rPr>
+                <w:rFonts w:ascii="Arial" w:hAnsi="Arial" w:cs="Arial"/>
+                <w:sz w:val="24"/>
+                <w:szCs w:val="24"/>
+              </w:rPr>
+              <w:t>Financiën medewerker</w:t>
+            </w:r>
+          </w:p>
+        </w:tc>
+      </w:tr>
+      <w:tr>
+        <w:tc>
+          <w:tcPr>
+            <w:tcW w:w="2547" w:type="dxa"/>
+          </w:tcPr>
+          <w:p>
+            <w:pPr>
+              <w:pStyle w:val="Geenafstand"/>
+              <w:rPr>
+                <w:rFonts w:ascii="Arial" w:hAnsi="Arial" w:cs="Arial"/>
+                <w:sz w:val="24"/>
+                <w:szCs w:val="24"/>
+              </w:rPr>
+            </w:pPr>
+            <w:r>
+              <w:rPr>
+                <w:rFonts w:ascii="Arial" w:hAnsi="Arial" w:cs="Arial"/>
+                <w:sz w:val="24"/>
+                <w:szCs w:val="24"/>
+              </w:rPr>
+              <w:t>Preconditie</w:t>
+            </w:r>
+          </w:p>
+        </w:tc>
+        <w:tc>
+          <w:tcPr>
+            <w:tcW w:w="6515" w:type="dxa"/>
+          </w:tcPr>
+          <w:p>
+            <w:pPr>
+              <w:pStyle w:val="Geenafstand"/>
+              <w:rPr>
+                <w:rFonts w:ascii="Arial" w:hAnsi="Arial" w:cs="Arial"/>
+                <w:sz w:val="24"/>
+                <w:szCs w:val="24"/>
+              </w:rPr>
+            </w:pPr>
+            <w:r>
+              <w:rPr>
+                <w:rFonts w:ascii="Arial" w:hAnsi="Arial" w:cs="Arial"/>
+                <w:sz w:val="24"/>
+                <w:szCs w:val="24"/>
+              </w:rPr>
+              <w:t xml:space="preserve">Financiën medewerker moet </w:t>
+            </w:r>
+            <w:r>
+              <w:rPr>
+                <w:rFonts w:ascii="Arial" w:hAnsi="Arial" w:cs="Arial"/>
+                <w:sz w:val="24"/>
+                <w:szCs w:val="24"/>
+              </w:rPr>
+              <w:t>op het scherm staan waar alle informatie over de geselecteerde klant staat</w:t>
+            </w:r>
+          </w:p>
+        </w:tc>
+      </w:tr>
+      <w:tr>
+        <w:tc>
+          <w:tcPr>
+            <w:tcW w:w="2547" w:type="dxa"/>
+          </w:tcPr>
+          <w:p>
+            <w:pPr>
+              <w:pStyle w:val="Geenafstand"/>
+              <w:rPr>
+                <w:rFonts w:ascii="Arial" w:hAnsi="Arial" w:cs="Arial"/>
+                <w:sz w:val="24"/>
+                <w:szCs w:val="24"/>
+              </w:rPr>
+            </w:pPr>
+            <w:r>
+              <w:rPr>
+                <w:rFonts w:ascii="Arial" w:hAnsi="Arial" w:cs="Arial"/>
+                <w:sz w:val="24"/>
+                <w:szCs w:val="24"/>
+              </w:rPr>
+              <w:t>Beschrijving</w:t>
+            </w:r>
+          </w:p>
+        </w:tc>
+        <w:tc>
+          <w:tcPr>
+            <w:tcW w:w="6515" w:type="dxa"/>
+          </w:tcPr>
+          <w:p>
+            <w:pPr>
+              <w:pStyle w:val="Geenafstand"/>
+              <w:rPr>
+                <w:rFonts w:ascii="Arial" w:hAnsi="Arial" w:cs="Arial"/>
+                <w:sz w:val="24"/>
+                <w:szCs w:val="24"/>
+              </w:rPr>
+            </w:pPr>
+            <w:r>
+              <w:rPr>
+                <w:rFonts w:ascii="Arial" w:hAnsi="Arial" w:cs="Arial"/>
+                <w:sz w:val="24"/>
+                <w:szCs w:val="24"/>
+              </w:rPr>
+              <w:t xml:space="preserve">In de hoek rechtsonder staat een knop met </w:t>
+            </w:r>
+            <w:r>
+              <w:rPr>
+                <w:rFonts w:ascii="Arial" w:hAnsi="Arial" w:cs="Arial"/>
+                <w:sz w:val="24"/>
+                <w:szCs w:val="24"/>
+              </w:rPr>
+              <w:t>change</w:t>
+            </w:r>
+            <w:r>
+              <w:rPr>
+                <w:rFonts w:ascii="Arial" w:hAnsi="Arial" w:cs="Arial"/>
+                <w:sz w:val="24"/>
+                <w:szCs w:val="24"/>
+              </w:rPr>
+              <w:t xml:space="preserve"> en daar moet de medewerker op klikken. Als hij daarop heeft geklikt dan kan hij financiële</w:t>
+            </w:r>
+            <w:r>
+              <w:rPr>
+                <w:rFonts w:ascii="Arial" w:hAnsi="Arial" w:cs="Arial"/>
+                <w:sz w:val="24"/>
+                <w:szCs w:val="24"/>
+              </w:rPr>
+              <w:t xml:space="preserve"> informatie toevoegen/updaten aan de klant.</w:t>
+            </w:r>
+            <w:r>
+              <w:rPr>
+                <w:rFonts w:ascii="Arial" w:hAnsi="Arial" w:cs="Arial"/>
+                <w:sz w:val="24"/>
+                <w:szCs w:val="24"/>
+              </w:rPr>
+              <w:t xml:space="preserve"> Dan moeten ze toevoegen of de klant kredietwaardig is.</w:t>
+            </w:r>
+            <w:r>
+              <w:rPr>
+                <w:rFonts w:ascii="Arial" w:hAnsi="Arial" w:cs="Arial"/>
+                <w:sz w:val="24"/>
+                <w:szCs w:val="24"/>
+              </w:rPr>
+              <w:t xml:space="preserve"> Als de medewerker de gegevens heeft toegevoegd dan moet de medewerker op de knop save drukken.</w:t>
+            </w:r>
+          </w:p>
+        </w:tc>
+      </w:tr>
+      <w:tr>
+        <w:tc>
+          <w:tcPr>
+            <w:tcW w:w="2547" w:type="dxa"/>
+          </w:tcPr>
+          <w:p>
+            <w:pPr>
+              <w:pStyle w:val="Geenafstand"/>
+              <w:rPr>
+                <w:rFonts w:ascii="Arial" w:hAnsi="Arial" w:cs="Arial"/>
+                <w:sz w:val="24"/>
+                <w:szCs w:val="24"/>
+              </w:rPr>
+            </w:pPr>
+            <w:r>
+              <w:rPr>
+                <w:rFonts w:ascii="Arial" w:hAnsi="Arial" w:cs="Arial"/>
+                <w:sz w:val="24"/>
+                <w:szCs w:val="24"/>
+              </w:rPr>
+              <w:t>Uitzonderingen</w:t>
+            </w:r>
+          </w:p>
+        </w:tc>
+        <w:tc>
+          <w:tcPr>
+            <w:tcW w:w="6515" w:type="dxa"/>
+          </w:tcPr>
+          <w:p>
+            <w:pPr>
+              <w:pStyle w:val="Geenafstand"/>
+              <w:rPr>
+                <w:rFonts w:ascii="Arial" w:hAnsi="Arial" w:cs="Arial"/>
+                <w:sz w:val="24"/>
+                <w:szCs w:val="24"/>
+              </w:rPr>
+            </w:pPr>
+          </w:p>
+        </w:tc>
+      </w:tr>
+      <w:tr>
+        <w:tc>
+          <w:tcPr>
+            <w:tcW w:w="2547" w:type="dxa"/>
+          </w:tcPr>
+          <w:p>
+            <w:pPr>
+              <w:pStyle w:val="Geenafstand"/>
+              <w:rPr>
+                <w:rFonts w:ascii="Arial" w:hAnsi="Arial" w:cs="Arial"/>
+                <w:sz w:val="24"/>
+                <w:szCs w:val="24"/>
+              </w:rPr>
+            </w:pPr>
+            <w:r>
+              <w:rPr>
+                <w:rFonts w:ascii="Arial" w:hAnsi="Arial" w:cs="Arial"/>
+                <w:sz w:val="24"/>
+                <w:szCs w:val="24"/>
+              </w:rPr>
+              <w:t>Niet-functionele eisen</w:t>
+            </w:r>
+          </w:p>
+        </w:tc>
+        <w:tc>
+          <w:tcPr>
+            <w:tcW w:w="6515" w:type="dxa"/>
+          </w:tcPr>
+          <w:p>
+            <w:pPr>
+              <w:pStyle w:val="Geenafstand"/>
+              <w:rPr>
+                <w:rFonts w:ascii="Arial" w:hAnsi="Arial" w:cs="Arial"/>
+                <w:sz w:val="24"/>
+                <w:szCs w:val="24"/>
+              </w:rPr>
+            </w:pPr>
+          </w:p>
+        </w:tc>
+      </w:tr>
+      <w:tr>
+        <w:tc>
+          <w:tcPr>
+            <w:tcW w:w="2547" w:type="dxa"/>
+          </w:tcPr>
+          <w:p>
+            <w:pPr>
+              <w:pStyle w:val="Geenafstand"/>
+              <w:rPr>
+                <w:rFonts w:ascii="Arial" w:hAnsi="Arial" w:cs="Arial"/>
+                <w:sz w:val="24"/>
+                <w:szCs w:val="24"/>
+              </w:rPr>
+            </w:pPr>
+            <w:r>
+              <w:rPr>
+                <w:rFonts w:ascii="Arial" w:hAnsi="Arial" w:cs="Arial"/>
+                <w:sz w:val="24"/>
+                <w:szCs w:val="24"/>
+              </w:rPr>
+              <w:t>Postconditie</w:t>
+            </w:r>
+          </w:p>
+        </w:tc>
+        <w:tc>
+          <w:tcPr>
+            <w:tcW w:w="6515" w:type="dxa"/>
+          </w:tcPr>
+          <w:p>
+            <w:pPr>
+              <w:pStyle w:val="Geenafstand"/>
+              <w:rPr>
+                <w:rFonts w:ascii="Arial" w:hAnsi="Arial" w:cs="Arial"/>
+                <w:sz w:val="24"/>
+                <w:szCs w:val="24"/>
+              </w:rPr>
+            </w:pPr>
+            <w:r>
+              <w:rPr>
+                <w:rFonts w:ascii="Arial" w:hAnsi="Arial" w:cs="Arial"/>
+                <w:sz w:val="24"/>
+                <w:szCs w:val="24"/>
+              </w:rPr>
+              <w:t xml:space="preserve">De Financiële informatie is </w:t>
+            </w:r>
+            <w:proofErr w:type="spellStart"/>
+            <w:r>
+              <w:rPr>
+                <w:rFonts w:ascii="Arial" w:hAnsi="Arial" w:cs="Arial"/>
+                <w:sz w:val="24"/>
+                <w:szCs w:val="24"/>
+              </w:rPr>
+              <w:t>geupdate</w:t>
+            </w:r>
+            <w:proofErr w:type="spellEnd"/>
+            <w:r>
+              <w:rPr>
+                <w:rFonts w:ascii="Arial" w:hAnsi="Arial" w:cs="Arial"/>
+                <w:sz w:val="24"/>
+                <w:szCs w:val="24"/>
+              </w:rPr>
+              <w:t xml:space="preserve"> en bij de informatie van de klant gezet.</w:t>
+            </w:r>
+          </w:p>
+        </w:tc>
+      </w:tr>
+    </w:tbl>
+    <w:p>
+      <w:pPr>
+        <w:pStyle w:val="Geenafstand"/>
+      </w:pPr>
+    </w:p>
+    <w:p>
+      <w:pPr>
+        <w:pStyle w:val="Geenafstand"/>
+      </w:pPr>
+    </w:p>
+    <w:tbl>
+      <w:tblPr>
+        <w:tblStyle w:val="Tabelraster"/>
+        <w:tblW w:w="0" w:type="auto"/>
+        <w:tblLook w:val="04A0" w:firstRow="1" w:lastRow="0" w:firstColumn="1" w:lastColumn="0" w:noHBand="0" w:noVBand="1"/>
+      </w:tblPr>
+      <w:tblGrid>
+        <w:gridCol w:w="2547"/>
+        <w:gridCol w:w="6515"/>
+      </w:tblGrid>
+      <w:tr>
+        <w:tc>
+          <w:tcPr>
+            <w:tcW w:w="2547" w:type="dxa"/>
+          </w:tcPr>
+          <w:p>
+            <w:pPr>
+              <w:pStyle w:val="Geenafstand"/>
+              <w:rPr>
+                <w:rFonts w:ascii="Arial" w:hAnsi="Arial" w:cs="Arial"/>
+                <w:sz w:val="24"/>
+                <w:szCs w:val="24"/>
+              </w:rPr>
+            </w:pPr>
+            <w:r>
+              <w:rPr>
+                <w:rFonts w:ascii="Arial" w:hAnsi="Arial" w:cs="Arial"/>
+                <w:sz w:val="24"/>
+                <w:szCs w:val="24"/>
+              </w:rPr>
+              <w:t>Naam</w:t>
+            </w:r>
+          </w:p>
+        </w:tc>
+        <w:tc>
+          <w:tcPr>
+            <w:tcW w:w="6515" w:type="dxa"/>
+          </w:tcPr>
+          <w:p>
+            <w:pPr>
+              <w:pStyle w:val="Geenafstand"/>
+              <w:rPr>
+                <w:rFonts w:ascii="Arial" w:hAnsi="Arial" w:cs="Arial"/>
+                <w:sz w:val="24"/>
+                <w:szCs w:val="24"/>
+              </w:rPr>
+            </w:pPr>
+            <w:r>
+              <w:rPr>
+                <w:rFonts w:ascii="Arial" w:hAnsi="Arial" w:cs="Arial"/>
+                <w:sz w:val="24"/>
+                <w:szCs w:val="24"/>
+              </w:rPr>
+              <w:t>Factuur aanmaken</w:t>
+            </w:r>
+          </w:p>
+        </w:tc>
+      </w:tr>
+      <w:tr>
+        <w:tc>
+          <w:tcPr>
+            <w:tcW w:w="2547" w:type="dxa"/>
+          </w:tcPr>
+          <w:p>
+            <w:pPr>
+              <w:pStyle w:val="Geenafstand"/>
+              <w:rPr>
+                <w:rFonts w:ascii="Arial" w:hAnsi="Arial" w:cs="Arial"/>
+                <w:sz w:val="24"/>
+                <w:szCs w:val="24"/>
+              </w:rPr>
+            </w:pPr>
+            <w:r>
+              <w:rPr>
+                <w:rFonts w:ascii="Arial" w:hAnsi="Arial" w:cs="Arial"/>
+                <w:sz w:val="24"/>
+                <w:szCs w:val="24"/>
+              </w:rPr>
+              <w:t>Versie</w:t>
+            </w:r>
+          </w:p>
+        </w:tc>
+        <w:tc>
+          <w:tcPr>
+            <w:tcW w:w="6515" w:type="dxa"/>
+          </w:tcPr>
+          <w:p>
+            <w:pPr>
+              <w:pStyle w:val="Geenafstand"/>
+              <w:rPr>
+                <w:rFonts w:ascii="Arial" w:hAnsi="Arial" w:cs="Arial"/>
+                <w:sz w:val="24"/>
+                <w:szCs w:val="24"/>
+              </w:rPr>
+            </w:pPr>
+            <w:r>
+              <w:rPr>
+                <w:rFonts w:ascii="Arial" w:hAnsi="Arial" w:cs="Arial"/>
+                <w:sz w:val="24"/>
+                <w:szCs w:val="24"/>
+              </w:rPr>
+              <w:t>1.0</w:t>
+            </w:r>
+          </w:p>
+        </w:tc>
+      </w:tr>
+      <w:tr>
+        <w:tc>
+          <w:tcPr>
+            <w:tcW w:w="2547" w:type="dxa"/>
+          </w:tcPr>
+          <w:p>
+            <w:pPr>
+              <w:pStyle w:val="Geenafstand"/>
+              <w:rPr>
+                <w:rFonts w:ascii="Arial" w:hAnsi="Arial" w:cs="Arial"/>
+                <w:sz w:val="24"/>
+                <w:szCs w:val="24"/>
+              </w:rPr>
+            </w:pPr>
+            <w:r>
+              <w:rPr>
+                <w:rFonts w:ascii="Arial" w:hAnsi="Arial" w:cs="Arial"/>
+                <w:sz w:val="24"/>
+                <w:szCs w:val="24"/>
+              </w:rPr>
+              <w:t>Actor</w:t>
+            </w:r>
+          </w:p>
+        </w:tc>
+        <w:tc>
+          <w:tcPr>
+            <w:tcW w:w="6515" w:type="dxa"/>
+          </w:tcPr>
+          <w:p>
+            <w:pPr>
+              <w:pStyle w:val="Geenafstand"/>
+              <w:rPr>
+                <w:rFonts w:ascii="Arial" w:hAnsi="Arial" w:cs="Arial"/>
+                <w:sz w:val="24"/>
+                <w:szCs w:val="24"/>
+              </w:rPr>
+            </w:pPr>
+            <w:r>
+              <w:rPr>
+                <w:rFonts w:ascii="Arial" w:hAnsi="Arial" w:cs="Arial"/>
+                <w:sz w:val="24"/>
+                <w:szCs w:val="24"/>
+              </w:rPr>
+              <w:t xml:space="preserve">Database, </w:t>
+            </w:r>
+            <w:r>
+              <w:rPr>
+                <w:rFonts w:ascii="Arial" w:hAnsi="Arial" w:cs="Arial"/>
+                <w:sz w:val="24"/>
+                <w:szCs w:val="24"/>
+              </w:rPr>
+              <w:t>Financiën medewerker</w:t>
+            </w:r>
+          </w:p>
+        </w:tc>
+      </w:tr>
+      <w:tr>
+        <w:tc>
+          <w:tcPr>
+            <w:tcW w:w="2547" w:type="dxa"/>
+          </w:tcPr>
+          <w:p>
+            <w:pPr>
+              <w:pStyle w:val="Geenafstand"/>
+              <w:rPr>
+                <w:rFonts w:ascii="Arial" w:hAnsi="Arial" w:cs="Arial"/>
+                <w:sz w:val="24"/>
+                <w:szCs w:val="24"/>
+              </w:rPr>
+            </w:pPr>
+            <w:r>
+              <w:rPr>
+                <w:rFonts w:ascii="Arial" w:hAnsi="Arial" w:cs="Arial"/>
+                <w:sz w:val="24"/>
+                <w:szCs w:val="24"/>
+              </w:rPr>
+              <w:t>Preconditie</w:t>
+            </w:r>
+          </w:p>
+        </w:tc>
+        <w:tc>
+          <w:tcPr>
+            <w:tcW w:w="6515" w:type="dxa"/>
+          </w:tcPr>
+          <w:p>
+            <w:pPr>
+              <w:pStyle w:val="Geenafstand"/>
+              <w:rPr>
+                <w:rFonts w:ascii="Arial" w:hAnsi="Arial" w:cs="Arial"/>
+                <w:sz w:val="24"/>
+                <w:szCs w:val="24"/>
+              </w:rPr>
+            </w:pPr>
+            <w:r>
+              <w:rPr>
+                <w:rFonts w:ascii="Arial" w:hAnsi="Arial" w:cs="Arial"/>
+                <w:sz w:val="24"/>
+                <w:szCs w:val="24"/>
+              </w:rPr>
+              <w:t>Financiën medewerker moet op het scherm staan waar alle informatie over de geselecteerde klant staat</w:t>
+            </w:r>
+            <w:r>
+              <w:rPr>
+                <w:rFonts w:ascii="Arial" w:hAnsi="Arial" w:cs="Arial"/>
+                <w:sz w:val="24"/>
+                <w:szCs w:val="24"/>
+              </w:rPr>
+              <w:t>.</w:t>
+            </w:r>
+          </w:p>
+        </w:tc>
+      </w:tr>
+      <w:tr>
+        <w:tc>
+          <w:tcPr>
+            <w:tcW w:w="2547" w:type="dxa"/>
+          </w:tcPr>
+          <w:p>
+            <w:pPr>
+              <w:pStyle w:val="Geenafstand"/>
+              <w:rPr>
+                <w:rFonts w:ascii="Arial" w:hAnsi="Arial" w:cs="Arial"/>
+                <w:sz w:val="24"/>
+                <w:szCs w:val="24"/>
+              </w:rPr>
+            </w:pPr>
+            <w:r>
+              <w:rPr>
+                <w:rFonts w:ascii="Arial" w:hAnsi="Arial" w:cs="Arial"/>
+                <w:sz w:val="24"/>
+                <w:szCs w:val="24"/>
+              </w:rPr>
+              <w:t>Beschrijving</w:t>
+            </w:r>
             <w:bookmarkStart w:id="0" w:name="_GoBack"/>
             <w:bookmarkEnd w:id="0"/>
           </w:p>
         </w:tc>
+        <w:tc>
+          <w:tcPr>
+            <w:tcW w:w="6515" w:type="dxa"/>
+          </w:tcPr>
+          <w:p>
+            <w:pPr>
+              <w:pStyle w:val="Geenafstand"/>
+              <w:rPr>
+                <w:rFonts w:ascii="Arial" w:hAnsi="Arial" w:cs="Arial"/>
+                <w:sz w:val="24"/>
+                <w:szCs w:val="24"/>
+              </w:rPr>
+            </w:pPr>
+          </w:p>
+        </w:tc>
+      </w:tr>
+      <w:tr>
+        <w:tc>
+          <w:tcPr>
+            <w:tcW w:w="2547" w:type="dxa"/>
+          </w:tcPr>
+          <w:p>
+            <w:pPr>
+              <w:pStyle w:val="Geenafstand"/>
+              <w:rPr>
+                <w:rFonts w:ascii="Arial" w:hAnsi="Arial" w:cs="Arial"/>
+                <w:sz w:val="24"/>
+                <w:szCs w:val="24"/>
+              </w:rPr>
+            </w:pPr>
+            <w:r>
+              <w:rPr>
+                <w:rFonts w:ascii="Arial" w:hAnsi="Arial" w:cs="Arial"/>
+                <w:sz w:val="24"/>
+                <w:szCs w:val="24"/>
+              </w:rPr>
+              <w:t>Uitzonderingen</w:t>
+            </w:r>
+          </w:p>
+        </w:tc>
+        <w:tc>
+          <w:tcPr>
+            <w:tcW w:w="6515" w:type="dxa"/>
+          </w:tcPr>
+          <w:p>
+            <w:pPr>
+              <w:pStyle w:val="Geenafstand"/>
+              <w:rPr>
+                <w:rFonts w:ascii="Arial" w:hAnsi="Arial" w:cs="Arial"/>
+                <w:sz w:val="24"/>
+                <w:szCs w:val="24"/>
+              </w:rPr>
+            </w:pPr>
+          </w:p>
+        </w:tc>
+      </w:tr>
+      <w:tr>
+        <w:tc>
+          <w:tcPr>
+            <w:tcW w:w="2547" w:type="dxa"/>
+          </w:tcPr>
+          <w:p>
+            <w:pPr>
+              <w:pStyle w:val="Geenafstand"/>
+              <w:rPr>
+                <w:rFonts w:ascii="Arial" w:hAnsi="Arial" w:cs="Arial"/>
+                <w:sz w:val="24"/>
+                <w:szCs w:val="24"/>
+              </w:rPr>
+            </w:pPr>
+            <w:r>
+              <w:rPr>
+                <w:rFonts w:ascii="Arial" w:hAnsi="Arial" w:cs="Arial"/>
+                <w:sz w:val="24"/>
+                <w:szCs w:val="24"/>
+              </w:rPr>
+              <w:t>Niet-functionele eisen</w:t>
+            </w:r>
+          </w:p>
+        </w:tc>
+        <w:tc>
+          <w:tcPr>
+            <w:tcW w:w="6515" w:type="dxa"/>
+          </w:tcPr>
+          <w:p>
+            <w:pPr>
+              <w:pStyle w:val="Geenafstand"/>
+              <w:rPr>
+                <w:rFonts w:ascii="Arial" w:hAnsi="Arial" w:cs="Arial"/>
+                <w:sz w:val="24"/>
+                <w:szCs w:val="24"/>
+              </w:rPr>
+            </w:pPr>
+          </w:p>
+        </w:tc>
+      </w:tr>
+      <w:tr>
+        <w:tc>
+          <w:tcPr>
+            <w:tcW w:w="2547" w:type="dxa"/>
+          </w:tcPr>
+          <w:p>
+            <w:pPr>
+              <w:pStyle w:val="Geenafstand"/>
+              <w:rPr>
+                <w:rFonts w:ascii="Arial" w:hAnsi="Arial" w:cs="Arial"/>
+                <w:sz w:val="24"/>
+                <w:szCs w:val="24"/>
+              </w:rPr>
+            </w:pPr>
+            <w:r>
+              <w:rPr>
+                <w:rFonts w:ascii="Arial" w:hAnsi="Arial" w:cs="Arial"/>
+                <w:sz w:val="24"/>
+                <w:szCs w:val="24"/>
+              </w:rPr>
+              <w:t>Postconditie</w:t>
+            </w:r>
+          </w:p>
+        </w:tc>
+        <w:tc>
+          <w:tcPr>
+            <w:tcW w:w="6515" w:type="dxa"/>
+          </w:tcPr>
+          <w:p>
+            <w:pPr>
+              <w:pStyle w:val="Geenafstand"/>
+              <w:rPr>
+                <w:rFonts w:ascii="Arial" w:hAnsi="Arial" w:cs="Arial"/>
+                <w:sz w:val="24"/>
+                <w:szCs w:val="24"/>
+              </w:rPr>
+            </w:pPr>
+          </w:p>
+        </w:tc>
       </w:tr>
     </w:tbl>
+    <w:p>
+      <w:pPr>
+        <w:pStyle w:val="Geenafstand"/>
+      </w:pPr>
+    </w:p>
     <w:p>
       <w:pPr>
         <w:pStyle w:val="Geenafstand"/>

</xml_diff>